<commit_message>
Include Unit Testing part in report
</commit_message>
<xml_diff>
--- a/Documentation/Major Field Study.docx
+++ b/Documentation/Major Field Study.docx
@@ -189,13 +189,7 @@
         <w:jc w:val="center"/>
       </w:pPr>
       <w:r>
-        <w:t>June 22</w:t>
-      </w:r>
-      <w:r>
-        <w:t>, 202</w:t>
-      </w:r>
-      <w:r>
-        <w:t>5</w:t>
+        <w:t>June 22, 2025</w:t>
       </w:r>
     </w:p>
     <w:p>
@@ -839,19 +833,7 @@
           <w:rPr>
             <w:rStyle w:val="Hyperlink"/>
           </w:rPr>
-          <w:t>Table</w:t>
-        </w:r>
-        <w:r>
-          <w:rPr>
-            <w:rStyle w:val="Hyperlink"/>
-          </w:rPr>
-          <w:t xml:space="preserve"> </w:t>
-        </w:r>
-        <w:r>
-          <w:rPr>
-            <w:rStyle w:val="Hyperlink"/>
-          </w:rPr>
-          <w:t>14-10-0287</w:t>
+          <w:t>Table 14-10-0287</w:t>
         </w:r>
       </w:hyperlink>
       <w:r>
@@ -1473,6 +1455,1079 @@
         <w:t>: Move cold data (pre-2022) to Azure Data Lake for cheaper long-term storage.</w:t>
       </w:r>
     </w:p>
+    <w:p/>
+    <w:p>
+      <w:pPr>
+        <w:rPr>
+          <w:sz w:val="28"/>
+          <w:szCs w:val="28"/>
+        </w:rPr>
+      </w:pPr>
+      <w:r>
+        <w:rPr>
+          <w:b/>
+          <w:bCs/>
+          <w:sz w:val="28"/>
+          <w:szCs w:val="28"/>
+        </w:rPr>
+        <w:lastRenderedPageBreak/>
+        <w:t>Unit Testing</w:t>
+      </w:r>
+    </w:p>
+    <w:p>
+      <w:r>
+        <w:rPr>
+          <w:b/>
+          <w:bCs/>
+        </w:rPr>
+        <w:t>Testing Strategy</w:t>
+      </w:r>
+    </w:p>
+    <w:p>
+      <w:r>
+        <w:t>To ensure the reliability of our data pipeline and analysis components, we implemented unit tests for:</w:t>
+      </w:r>
+    </w:p>
+    <w:p>
+      <w:pPr>
+        <w:numPr>
+          <w:ilvl w:val="0"/>
+          <w:numId w:val="20"/>
+        </w:numPr>
+      </w:pPr>
+      <w:r>
+        <w:rPr>
+          <w:b/>
+          <w:bCs/>
+        </w:rPr>
+        <w:t>Data Validation</w:t>
+      </w:r>
+    </w:p>
+    <w:p>
+      <w:pPr>
+        <w:numPr>
+          <w:ilvl w:val="1"/>
+          <w:numId w:val="20"/>
+        </w:numPr>
+      </w:pPr>
+      <w:r>
+        <w:t>Verify structure of incoming job postings (required fields: title, company, location)</w:t>
+      </w:r>
+    </w:p>
+    <w:p>
+      <w:pPr>
+        <w:numPr>
+          <w:ilvl w:val="1"/>
+          <w:numId w:val="20"/>
+        </w:numPr>
+      </w:pPr>
+      <w:r>
+        <w:t>Validate Statistics Canada API response formats</w:t>
+      </w:r>
+    </w:p>
+    <w:p>
+      <w:pPr>
+        <w:numPr>
+          <w:ilvl w:val="0"/>
+          <w:numId w:val="20"/>
+        </w:numPr>
+      </w:pPr>
+      <w:r>
+        <w:rPr>
+          <w:b/>
+          <w:bCs/>
+        </w:rPr>
+        <w:t>Transformation Logic</w:t>
+      </w:r>
+    </w:p>
+    <w:p>
+      <w:pPr>
+        <w:numPr>
+          <w:ilvl w:val="1"/>
+          <w:numId w:val="20"/>
+        </w:numPr>
+      </w:pPr>
+      <w:r>
+        <w:t>Test salary range normalization (e.g., "$80K/year" → 80000)</w:t>
+      </w:r>
+    </w:p>
+    <w:p>
+      <w:pPr>
+        <w:numPr>
+          <w:ilvl w:val="1"/>
+          <w:numId w:val="20"/>
+        </w:numPr>
+      </w:pPr>
+      <w:r>
+        <w:t>Check geographic data standardization ("Montréal, QC" → "Quebec")</w:t>
+      </w:r>
+    </w:p>
+    <w:p>
+      <w:pPr>
+        <w:numPr>
+          <w:ilvl w:val="0"/>
+          <w:numId w:val="20"/>
+        </w:numPr>
+      </w:pPr>
+      <w:r>
+        <w:rPr>
+          <w:b/>
+          <w:bCs/>
+        </w:rPr>
+        <w:t>Analysis Functions</w:t>
+      </w:r>
+    </w:p>
+    <w:p>
+      <w:pPr>
+        <w:numPr>
+          <w:ilvl w:val="1"/>
+          <w:numId w:val="20"/>
+        </w:numPr>
+      </w:pPr>
+      <w:r>
+        <w:t>Validate trend-calculation algorithms (e.g., monthly growth rates)</w:t>
+      </w:r>
+    </w:p>
+    <w:p>
+      <w:pPr>
+        <w:numPr>
+          <w:ilvl w:val="1"/>
+          <w:numId w:val="20"/>
+        </w:numPr>
+      </w:pPr>
+      <w:r>
+        <w:t>Test NLP skill-extraction from job descriptions</w:t>
+      </w:r>
+    </w:p>
+    <w:p>
+      <w:r>
+        <w:rPr>
+          <w:b/>
+          <w:bCs/>
+        </w:rPr>
+        <w:t>Tools &amp; Implementation</w:t>
+      </w:r>
+    </w:p>
+    <w:p>
+      <w:pPr>
+        <w:numPr>
+          <w:ilvl w:val="0"/>
+          <w:numId w:val="21"/>
+        </w:numPr>
+      </w:pPr>
+      <w:r>
+        <w:rPr>
+          <w:b/>
+          <w:bCs/>
+        </w:rPr>
+        <w:t>Framework</w:t>
+      </w:r>
+      <w:r>
+        <w:t>: </w:t>
+      </w:r>
+      <w:proofErr w:type="spellStart"/>
+      <w:r>
+        <w:t>pytest</w:t>
+      </w:r>
+      <w:proofErr w:type="spellEnd"/>
+      <w:r>
+        <w:t> (Python)</w:t>
+      </w:r>
+    </w:p>
+    <w:p>
+      <w:pPr>
+        <w:numPr>
+          <w:ilvl w:val="0"/>
+          <w:numId w:val="21"/>
+        </w:numPr>
+      </w:pPr>
+      <w:r>
+        <w:rPr>
+          <w:b/>
+          <w:bCs/>
+        </w:rPr>
+        <w:t>Test Cases</w:t>
+      </w:r>
+      <w:r>
+        <w:t>:</w:t>
+      </w:r>
+    </w:p>
+    <w:p>
+      <w:pPr>
+        <w:ind w:left="720"/>
+        <w:rPr>
+          <w:i/>
+          <w:iCs/>
+          <w:sz w:val="20"/>
+          <w:szCs w:val="20"/>
+        </w:rPr>
+      </w:pPr>
+      <w:r>
+        <w:rPr>
+          <w:i/>
+          <w:iCs/>
+          <w:sz w:val="20"/>
+          <w:szCs w:val="20"/>
+        </w:rPr>
+        <w:t xml:space="preserve">def </w:t>
+      </w:r>
+      <w:proofErr w:type="spellStart"/>
+      <w:r>
+        <w:rPr>
+          <w:i/>
+          <w:iCs/>
+          <w:sz w:val="20"/>
+          <w:szCs w:val="20"/>
+        </w:rPr>
+        <w:t>test_salary_normalization</w:t>
+      </w:r>
+      <w:proofErr w:type="spellEnd"/>
+      <w:r>
+        <w:rPr>
+          <w:i/>
+          <w:iCs/>
+          <w:sz w:val="20"/>
+          <w:szCs w:val="20"/>
+        </w:rPr>
+        <w:t>():</w:t>
+      </w:r>
+    </w:p>
+    <w:p>
+      <w:pPr>
+        <w:ind w:left="720"/>
+        <w:rPr>
+          <w:i/>
+          <w:iCs/>
+          <w:sz w:val="20"/>
+          <w:szCs w:val="20"/>
+        </w:rPr>
+      </w:pPr>
+      <w:r>
+        <w:rPr>
+          <w:i/>
+          <w:iCs/>
+          <w:sz w:val="20"/>
+          <w:szCs w:val="20"/>
+        </w:rPr>
+        <w:t xml:space="preserve">    assert </w:t>
+      </w:r>
+      <w:proofErr w:type="spellStart"/>
+      <w:r>
+        <w:rPr>
+          <w:i/>
+          <w:iCs/>
+          <w:sz w:val="20"/>
+          <w:szCs w:val="20"/>
+        </w:rPr>
+        <w:t>normalize_salary</w:t>
+      </w:r>
+      <w:proofErr w:type="spellEnd"/>
+      <w:r>
+        <w:rPr>
+          <w:i/>
+          <w:iCs/>
+          <w:sz w:val="20"/>
+          <w:szCs w:val="20"/>
+        </w:rPr>
+        <w:t>("$90,000/year") == 90000</w:t>
+      </w:r>
+    </w:p>
+    <w:p>
+      <w:pPr>
+        <w:ind w:left="720"/>
+        <w:rPr>
+          <w:i/>
+          <w:iCs/>
+          <w:sz w:val="20"/>
+          <w:szCs w:val="20"/>
+        </w:rPr>
+      </w:pPr>
+      <w:r>
+        <w:rPr>
+          <w:i/>
+          <w:iCs/>
+          <w:sz w:val="20"/>
+          <w:szCs w:val="20"/>
+        </w:rPr>
+        <w:t xml:space="preserve">    assert </w:t>
+      </w:r>
+      <w:proofErr w:type="spellStart"/>
+      <w:r>
+        <w:rPr>
+          <w:i/>
+          <w:iCs/>
+          <w:sz w:val="20"/>
+          <w:szCs w:val="20"/>
+        </w:rPr>
+        <w:t>normalize_salary</w:t>
+      </w:r>
+      <w:proofErr w:type="spellEnd"/>
+      <w:r>
+        <w:rPr>
+          <w:i/>
+          <w:iCs/>
+          <w:sz w:val="20"/>
+          <w:szCs w:val="20"/>
+        </w:rPr>
+        <w:t>("60K") == 60000</w:t>
+      </w:r>
+    </w:p>
+    <w:p>
+      <w:pPr>
+        <w:ind w:left="720"/>
+        <w:rPr>
+          <w:i/>
+          <w:iCs/>
+          <w:sz w:val="20"/>
+          <w:szCs w:val="20"/>
+        </w:rPr>
+      </w:pPr>
+      <w:r>
+        <w:rPr>
+          <w:i/>
+          <w:iCs/>
+          <w:sz w:val="20"/>
+          <w:szCs w:val="20"/>
+        </w:rPr>
+        <w:t xml:space="preserve">    assert </w:t>
+      </w:r>
+      <w:proofErr w:type="spellStart"/>
+      <w:r>
+        <w:rPr>
+          <w:i/>
+          <w:iCs/>
+          <w:sz w:val="20"/>
+          <w:szCs w:val="20"/>
+        </w:rPr>
+        <w:t>normalize_salary</w:t>
+      </w:r>
+      <w:proofErr w:type="spellEnd"/>
+      <w:r>
+        <w:rPr>
+          <w:i/>
+          <w:iCs/>
+          <w:sz w:val="20"/>
+          <w:szCs w:val="20"/>
+        </w:rPr>
+        <w:t>("unknown") == None</w:t>
+      </w:r>
+    </w:p>
+    <w:p>
+      <w:pPr>
+        <w:ind w:left="720"/>
+        <w:rPr>
+          <w:i/>
+          <w:iCs/>
+          <w:sz w:val="20"/>
+          <w:szCs w:val="20"/>
+        </w:rPr>
+      </w:pPr>
+    </w:p>
+    <w:p>
+      <w:pPr>
+        <w:ind w:left="720"/>
+        <w:rPr>
+          <w:i/>
+          <w:iCs/>
+          <w:sz w:val="20"/>
+          <w:szCs w:val="20"/>
+        </w:rPr>
+      </w:pPr>
+      <w:r>
+        <w:rPr>
+          <w:i/>
+          <w:iCs/>
+          <w:sz w:val="20"/>
+          <w:szCs w:val="20"/>
+        </w:rPr>
+        <w:t xml:space="preserve">def </w:t>
+      </w:r>
+      <w:proofErr w:type="spellStart"/>
+      <w:r>
+        <w:rPr>
+          <w:i/>
+          <w:iCs/>
+          <w:sz w:val="20"/>
+          <w:szCs w:val="20"/>
+        </w:rPr>
+        <w:t>test_location_standardization</w:t>
+      </w:r>
+      <w:proofErr w:type="spellEnd"/>
+      <w:r>
+        <w:rPr>
+          <w:i/>
+          <w:iCs/>
+          <w:sz w:val="20"/>
+          <w:szCs w:val="20"/>
+        </w:rPr>
+        <w:t>():</w:t>
+      </w:r>
+    </w:p>
+    <w:p>
+      <w:pPr>
+        <w:ind w:left="720"/>
+        <w:rPr>
+          <w:i/>
+          <w:iCs/>
+          <w:sz w:val="20"/>
+          <w:szCs w:val="20"/>
+        </w:rPr>
+      </w:pPr>
+      <w:r>
+        <w:rPr>
+          <w:i/>
+          <w:iCs/>
+          <w:sz w:val="20"/>
+          <w:szCs w:val="20"/>
+        </w:rPr>
+        <w:t xml:space="preserve">    assert </w:t>
+      </w:r>
+      <w:proofErr w:type="spellStart"/>
+      <w:r>
+        <w:rPr>
+          <w:i/>
+          <w:iCs/>
+          <w:sz w:val="20"/>
+          <w:szCs w:val="20"/>
+        </w:rPr>
+        <w:t>standardize_location</w:t>
+      </w:r>
+      <w:proofErr w:type="spellEnd"/>
+      <w:r>
+        <w:rPr>
+          <w:i/>
+          <w:iCs/>
+          <w:sz w:val="20"/>
+          <w:szCs w:val="20"/>
+        </w:rPr>
+        <w:t>("Toronto, ON") == "Ontario"</w:t>
+      </w:r>
+    </w:p>
+    <w:p>
+      <w:pPr>
+        <w:ind w:left="720"/>
+        <w:rPr>
+          <w:i/>
+          <w:iCs/>
+        </w:rPr>
+      </w:pPr>
+      <w:r>
+        <w:rPr>
+          <w:i/>
+          <w:iCs/>
+          <w:sz w:val="20"/>
+          <w:szCs w:val="20"/>
+        </w:rPr>
+        <w:t xml:space="preserve">    assert </w:t>
+      </w:r>
+      <w:proofErr w:type="spellStart"/>
+      <w:r>
+        <w:rPr>
+          <w:i/>
+          <w:iCs/>
+          <w:sz w:val="20"/>
+          <w:szCs w:val="20"/>
+        </w:rPr>
+        <w:t>standardize_location</w:t>
+      </w:r>
+      <w:proofErr w:type="spellEnd"/>
+      <w:r>
+        <w:rPr>
+          <w:i/>
+          <w:iCs/>
+          <w:sz w:val="20"/>
+          <w:szCs w:val="20"/>
+        </w:rPr>
+        <w:t>("VANCOUVER") == "British Columbia"</w:t>
+      </w:r>
+    </w:p>
+    <w:p>
+      <w:pPr>
+        <w:numPr>
+          <w:ilvl w:val="0"/>
+          <w:numId w:val="21"/>
+        </w:numPr>
+      </w:pPr>
+      <w:r>
+        <w:rPr>
+          <w:b/>
+          <w:bCs/>
+        </w:rPr>
+        <w:t>Coverage</w:t>
+      </w:r>
+      <w:r>
+        <w:t>: Aimed for ≥80% code coverage (measured via </w:t>
+      </w:r>
+      <w:proofErr w:type="spellStart"/>
+      <w:r>
+        <w:t>pytest-cov</w:t>
+      </w:r>
+      <w:proofErr w:type="spellEnd"/>
+      <w:r>
+        <w:t>)</w:t>
+      </w:r>
+    </w:p>
+    <w:p>
+      <w:r>
+        <w:rPr>
+          <w:b/>
+          <w:bCs/>
+        </w:rPr>
+        <w:t>Challenges &amp; Solutions</w:t>
+      </w:r>
+    </w:p>
+    <w:tbl>
+      <w:tblPr>
+        <w:tblW w:w="0" w:type="auto"/>
+        <w:tblLook w:val="04A0" w:firstRow="1" w:lastRow="0" w:firstColumn="1" w:lastColumn="0" w:noHBand="0" w:noVBand="1"/>
+      </w:tblPr>
+      <w:tblGrid>
+        <w:gridCol w:w="2891"/>
+        <w:gridCol w:w="6469"/>
+      </w:tblGrid>
+      <w:tr>
+        <w:trPr>
+          <w:tblHeader/>
+        </w:trPr>
+        <w:tc>
+          <w:tcPr>
+            <w:tcW w:w="0" w:type="auto"/>
+            <w:tcBorders>
+              <w:top w:val="nil"/>
+              <w:left w:val="nil"/>
+              <w:bottom w:val="single" w:sz="6" w:space="0" w:color="BBBBBB"/>
+              <w:right w:val="nil"/>
+            </w:tcBorders>
+            <w:tcMar>
+              <w:top w:w="150" w:type="dxa"/>
+              <w:left w:w="0" w:type="dxa"/>
+              <w:bottom w:w="150" w:type="dxa"/>
+              <w:right w:w="150" w:type="dxa"/>
+            </w:tcMar>
+            <w:vAlign w:val="center"/>
+            <w:hideMark/>
+          </w:tcPr>
+          <w:p>
+            <w:pPr>
+              <w:rPr>
+                <w:b/>
+                <w:bCs/>
+              </w:rPr>
+            </w:pPr>
+            <w:r>
+              <w:rPr>
+                <w:b/>
+                <w:bCs/>
+              </w:rPr>
+              <w:lastRenderedPageBreak/>
+              <w:t>Challenge</w:t>
+            </w:r>
+          </w:p>
+        </w:tc>
+        <w:tc>
+          <w:tcPr>
+            <w:tcW w:w="0" w:type="auto"/>
+            <w:tcBorders>
+              <w:top w:val="nil"/>
+              <w:left w:val="nil"/>
+              <w:bottom w:val="single" w:sz="6" w:space="0" w:color="BBBBBB"/>
+              <w:right w:val="nil"/>
+            </w:tcBorders>
+            <w:tcMar>
+              <w:top w:w="150" w:type="dxa"/>
+              <w:left w:w="150" w:type="dxa"/>
+              <w:bottom w:w="150" w:type="dxa"/>
+              <w:right w:w="150" w:type="dxa"/>
+            </w:tcMar>
+            <w:vAlign w:val="center"/>
+            <w:hideMark/>
+          </w:tcPr>
+          <w:p>
+            <w:pPr>
+              <w:rPr>
+                <w:b/>
+                <w:bCs/>
+              </w:rPr>
+            </w:pPr>
+            <w:r>
+              <w:rPr>
+                <w:b/>
+                <w:bCs/>
+              </w:rPr>
+              <w:t>Solution</w:t>
+            </w:r>
+          </w:p>
+        </w:tc>
+      </w:tr>
+      <w:tr>
+        <w:tc>
+          <w:tcPr>
+            <w:tcW w:w="0" w:type="auto"/>
+            <w:tcBorders>
+              <w:top w:val="nil"/>
+              <w:left w:val="nil"/>
+              <w:bottom w:val="single" w:sz="6" w:space="0" w:color="E5E5E5"/>
+              <w:right w:val="nil"/>
+            </w:tcBorders>
+            <w:tcMar>
+              <w:top w:w="150" w:type="dxa"/>
+              <w:left w:w="0" w:type="dxa"/>
+              <w:bottom w:w="150" w:type="dxa"/>
+              <w:right w:w="150" w:type="dxa"/>
+            </w:tcMar>
+            <w:vAlign w:val="center"/>
+            <w:hideMark/>
+          </w:tcPr>
+          <w:p>
+            <w:r>
+              <w:t>Mocking API calls for testing</w:t>
+            </w:r>
+          </w:p>
+        </w:tc>
+        <w:tc>
+          <w:tcPr>
+            <w:tcW w:w="0" w:type="auto"/>
+            <w:tcBorders>
+              <w:top w:val="nil"/>
+              <w:left w:val="nil"/>
+              <w:bottom w:val="single" w:sz="6" w:space="0" w:color="E5E5E5"/>
+              <w:right w:val="nil"/>
+            </w:tcBorders>
+            <w:tcMar>
+              <w:top w:w="150" w:type="dxa"/>
+              <w:left w:w="150" w:type="dxa"/>
+              <w:bottom w:w="150" w:type="dxa"/>
+              <w:right w:w="150" w:type="dxa"/>
+            </w:tcMar>
+            <w:vAlign w:val="center"/>
+            <w:hideMark/>
+          </w:tcPr>
+          <w:p>
+            <w:r>
+              <w:t>Used </w:t>
+            </w:r>
+            <w:proofErr w:type="spellStart"/>
+            <w:r>
+              <w:t>pytest</w:t>
+            </w:r>
+            <w:proofErr w:type="spellEnd"/>
+            <w:r>
+              <w:t>-mock to simulate Statistics Canada responses</w:t>
+            </w:r>
+          </w:p>
+        </w:tc>
+      </w:tr>
+      <w:tr>
+        <w:tc>
+          <w:tcPr>
+            <w:tcW w:w="0" w:type="auto"/>
+            <w:tcBorders>
+              <w:top w:val="nil"/>
+              <w:left w:val="nil"/>
+              <w:bottom w:val="single" w:sz="6" w:space="0" w:color="E5E5E5"/>
+              <w:right w:val="nil"/>
+            </w:tcBorders>
+            <w:tcMar>
+              <w:top w:w="150" w:type="dxa"/>
+              <w:left w:w="0" w:type="dxa"/>
+              <w:bottom w:w="150" w:type="dxa"/>
+              <w:right w:w="150" w:type="dxa"/>
+            </w:tcMar>
+            <w:vAlign w:val="center"/>
+            <w:hideMark/>
+          </w:tcPr>
+          <w:p>
+            <w:r>
+              <w:t>Testing NLP components</w:t>
+            </w:r>
+          </w:p>
+        </w:tc>
+        <w:tc>
+          <w:tcPr>
+            <w:tcW w:w="0" w:type="auto"/>
+            <w:tcBorders>
+              <w:top w:val="nil"/>
+              <w:left w:val="nil"/>
+              <w:bottom w:val="single" w:sz="6" w:space="0" w:color="E5E5E5"/>
+              <w:right w:val="nil"/>
+            </w:tcBorders>
+            <w:tcMar>
+              <w:top w:w="150" w:type="dxa"/>
+              <w:left w:w="150" w:type="dxa"/>
+              <w:bottom w:w="150" w:type="dxa"/>
+              <w:right w:w="150" w:type="dxa"/>
+            </w:tcMar>
+            <w:vAlign w:val="center"/>
+            <w:hideMark/>
+          </w:tcPr>
+          <w:p>
+            <w:r>
+              <w:t>Created a sample job description dataset with labeled skills</w:t>
+            </w:r>
+          </w:p>
+        </w:tc>
+      </w:tr>
+      <w:tr>
+        <w:tc>
+          <w:tcPr>
+            <w:tcW w:w="0" w:type="auto"/>
+            <w:tcBorders>
+              <w:top w:val="nil"/>
+              <w:left w:val="nil"/>
+              <w:bottom w:val="single" w:sz="6" w:space="0" w:color="E5E5E5"/>
+              <w:right w:val="nil"/>
+            </w:tcBorders>
+            <w:tcMar>
+              <w:top w:w="150" w:type="dxa"/>
+              <w:left w:w="0" w:type="dxa"/>
+              <w:bottom w:w="150" w:type="dxa"/>
+              <w:right w:w="150" w:type="dxa"/>
+            </w:tcMar>
+            <w:vAlign w:val="center"/>
+            <w:hideMark/>
+          </w:tcPr>
+          <w:p>
+            <w:r>
+              <w:t>Binary file (.docx) diffing</w:t>
+            </w:r>
+          </w:p>
+        </w:tc>
+        <w:tc>
+          <w:tcPr>
+            <w:tcW w:w="0" w:type="auto"/>
+            <w:tcBorders>
+              <w:top w:val="nil"/>
+              <w:left w:val="nil"/>
+              <w:bottom w:val="single" w:sz="6" w:space="0" w:color="E5E5E5"/>
+              <w:right w:val="nil"/>
+            </w:tcBorders>
+            <w:tcMar>
+              <w:top w:w="150" w:type="dxa"/>
+              <w:left w:w="150" w:type="dxa"/>
+              <w:bottom w:w="150" w:type="dxa"/>
+              <w:right w:w="150" w:type="dxa"/>
+            </w:tcMar>
+            <w:vAlign w:val="center"/>
+            <w:hideMark/>
+          </w:tcPr>
+          <w:p>
+            <w:r>
+              <w:t>Added smoke tests to verify file existence/size instead of content</w:t>
+            </w:r>
+          </w:p>
+        </w:tc>
+      </w:tr>
+    </w:tbl>
+    <w:p>
+      <w:r>
+        <w:rPr>
+          <w:b/>
+          <w:bCs/>
+        </w:rPr>
+        <w:t>Automation</w:t>
+      </w:r>
+    </w:p>
+    <w:p>
+      <w:pPr>
+        <w:numPr>
+          <w:ilvl w:val="0"/>
+          <w:numId w:val="22"/>
+        </w:numPr>
+      </w:pPr>
+      <w:r>
+        <w:t>Tests run automatically via GitHub Actions on every git push</w:t>
+      </w:r>
+    </w:p>
+    <w:p>
+      <w:pPr>
+        <w:numPr>
+          <w:ilvl w:val="0"/>
+          <w:numId w:val="22"/>
+        </w:numPr>
+      </w:pPr>
+      <w:r>
+        <w:t>Failure notifications sent to Slack (#data-quality channel)</w:t>
+      </w:r>
+    </w:p>
+    <w:p/>
+    <w:p>
+      <w:r>
+        <w:rPr>
+          <w:b/>
+          <w:bCs/>
+        </w:rPr>
+        <w:t>Integration with Existing Sections</w:t>
+      </w:r>
+    </w:p>
+    <w:p>
+      <w:pPr>
+        <w:numPr>
+          <w:ilvl w:val="0"/>
+          <w:numId w:val="23"/>
+        </w:numPr>
+      </w:pPr>
+      <w:r>
+        <w:rPr>
+          <w:b/>
+          <w:bCs/>
+        </w:rPr>
+        <w:t>Add to Data Quality</w:t>
+      </w:r>
+      <w:r>
+        <w:t>: Unit tests provide the first layer of data validation, catching format errors before they propagate through the pipeline.</w:t>
+      </w:r>
+    </w:p>
+    <w:p>
+      <w:pPr>
+        <w:numPr>
+          <w:ilvl w:val="0"/>
+          <w:numId w:val="23"/>
+        </w:numPr>
+      </w:pPr>
+      <w:r>
+        <w:rPr>
+          <w:b/>
+          <w:bCs/>
+        </w:rPr>
+        <w:t>Add to Project Timeline</w:t>
+      </w:r>
+      <w:r>
+        <w:t>:</w:t>
+      </w:r>
+    </w:p>
+    <w:tbl>
+      <w:tblPr>
+        <w:tblW w:w="3894" w:type="dxa"/>
+        <w:tblInd w:w="720" w:type="dxa"/>
+        <w:tblLook w:val="04A0" w:firstRow="1" w:lastRow="0" w:firstColumn="1" w:lastColumn="0" w:noHBand="0" w:noVBand="1"/>
+      </w:tblPr>
+      <w:tblGrid>
+        <w:gridCol w:w="755"/>
+        <w:gridCol w:w="3139"/>
+      </w:tblGrid>
+      <w:tr>
+        <w:trPr>
+          <w:trHeight w:val="529"/>
+          <w:tblHeader/>
+        </w:trPr>
+        <w:tc>
+          <w:tcPr>
+            <w:tcW w:w="0" w:type="auto"/>
+            <w:tcBorders>
+              <w:top w:val="nil"/>
+              <w:left w:val="nil"/>
+              <w:bottom w:val="single" w:sz="6" w:space="0" w:color="BBBBBB"/>
+              <w:right w:val="nil"/>
+            </w:tcBorders>
+            <w:tcMar>
+              <w:top w:w="150" w:type="dxa"/>
+              <w:left w:w="0" w:type="dxa"/>
+              <w:bottom w:w="150" w:type="dxa"/>
+              <w:right w:w="150" w:type="dxa"/>
+            </w:tcMar>
+            <w:vAlign w:val="center"/>
+            <w:hideMark/>
+          </w:tcPr>
+          <w:p>
+            <w:pPr>
+              <w:rPr>
+                <w:b/>
+                <w:bCs/>
+              </w:rPr>
+            </w:pPr>
+            <w:r>
+              <w:rPr>
+                <w:b/>
+                <w:bCs/>
+              </w:rPr>
+              <w:t>Date</w:t>
+            </w:r>
+          </w:p>
+        </w:tc>
+        <w:tc>
+          <w:tcPr>
+            <w:tcW w:w="0" w:type="auto"/>
+            <w:tcBorders>
+              <w:top w:val="nil"/>
+              <w:left w:val="nil"/>
+              <w:bottom w:val="single" w:sz="6" w:space="0" w:color="BBBBBB"/>
+              <w:right w:val="nil"/>
+            </w:tcBorders>
+            <w:tcMar>
+              <w:top w:w="150" w:type="dxa"/>
+              <w:left w:w="150" w:type="dxa"/>
+              <w:bottom w:w="150" w:type="dxa"/>
+              <w:right w:w="150" w:type="dxa"/>
+            </w:tcMar>
+            <w:vAlign w:val="center"/>
+            <w:hideMark/>
+          </w:tcPr>
+          <w:p>
+            <w:pPr>
+              <w:rPr>
+                <w:b/>
+                <w:bCs/>
+              </w:rPr>
+            </w:pPr>
+            <w:r>
+              <w:rPr>
+                <w:b/>
+                <w:bCs/>
+              </w:rPr>
+              <w:t>Deliverable</w:t>
+            </w:r>
+          </w:p>
+        </w:tc>
+      </w:tr>
+      <w:tr>
+        <w:trPr>
+          <w:trHeight w:val="21"/>
+        </w:trPr>
+        <w:tc>
+          <w:tcPr>
+            <w:tcW w:w="0" w:type="auto"/>
+            <w:tcBorders>
+              <w:top w:val="nil"/>
+              <w:left w:val="nil"/>
+              <w:bottom w:val="single" w:sz="6" w:space="0" w:color="E5E5E5"/>
+              <w:right w:val="nil"/>
+            </w:tcBorders>
+            <w:tcMar>
+              <w:top w:w="150" w:type="dxa"/>
+              <w:left w:w="0" w:type="dxa"/>
+              <w:bottom w:w="150" w:type="dxa"/>
+              <w:right w:w="150" w:type="dxa"/>
+            </w:tcMar>
+            <w:vAlign w:val="center"/>
+            <w:hideMark/>
+          </w:tcPr>
+          <w:p>
+            <w:r>
+              <w:t>Jul 11</w:t>
+            </w:r>
+          </w:p>
+        </w:tc>
+        <w:tc>
+          <w:tcPr>
+            <w:tcW w:w="0" w:type="auto"/>
+            <w:tcBorders>
+              <w:top w:val="nil"/>
+              <w:left w:val="nil"/>
+              <w:bottom w:val="single" w:sz="6" w:space="0" w:color="E5E5E5"/>
+              <w:right w:val="nil"/>
+            </w:tcBorders>
+            <w:tcMar>
+              <w:top w:w="150" w:type="dxa"/>
+              <w:left w:w="150" w:type="dxa"/>
+              <w:bottom w:w="150" w:type="dxa"/>
+              <w:right w:w="150" w:type="dxa"/>
+            </w:tcMar>
+            <w:vAlign w:val="center"/>
+            <w:hideMark/>
+          </w:tcPr>
+          <w:p>
+            <w:r>
+              <w:t>Implement core unit tests</w:t>
+            </w:r>
+          </w:p>
+        </w:tc>
+      </w:tr>
+      <w:tr>
+        <w:trPr>
+          <w:trHeight w:val="518"/>
+        </w:trPr>
+        <w:tc>
+          <w:tcPr>
+            <w:tcW w:w="0" w:type="auto"/>
+            <w:tcBorders>
+              <w:top w:val="nil"/>
+              <w:left w:val="nil"/>
+              <w:bottom w:val="single" w:sz="6" w:space="0" w:color="E5E5E5"/>
+              <w:right w:val="nil"/>
+            </w:tcBorders>
+            <w:tcMar>
+              <w:top w:w="150" w:type="dxa"/>
+              <w:left w:w="0" w:type="dxa"/>
+              <w:bottom w:w="150" w:type="dxa"/>
+              <w:right w:w="150" w:type="dxa"/>
+            </w:tcMar>
+            <w:vAlign w:val="center"/>
+            <w:hideMark/>
+          </w:tcPr>
+          <w:p>
+            <w:r>
+              <w:t>Jul 18</w:t>
+            </w:r>
+          </w:p>
+        </w:tc>
+        <w:tc>
+          <w:tcPr>
+            <w:tcW w:w="0" w:type="auto"/>
+            <w:tcBorders>
+              <w:top w:val="nil"/>
+              <w:left w:val="nil"/>
+              <w:bottom w:val="single" w:sz="6" w:space="0" w:color="E5E5E5"/>
+              <w:right w:val="nil"/>
+            </w:tcBorders>
+            <w:tcMar>
+              <w:top w:w="150" w:type="dxa"/>
+              <w:left w:w="150" w:type="dxa"/>
+              <w:bottom w:w="150" w:type="dxa"/>
+              <w:right w:w="150" w:type="dxa"/>
+            </w:tcMar>
+            <w:vAlign w:val="center"/>
+            <w:hideMark/>
+          </w:tcPr>
+          <w:p>
+            <w:r>
+              <w:t>Achieve 80% test coverage</w:t>
+            </w:r>
+          </w:p>
+        </w:tc>
+      </w:tr>
+    </w:tbl>
+    <w:p>
+      <w:pPr>
+        <w:numPr>
+          <w:ilvl w:val="0"/>
+          <w:numId w:val="23"/>
+        </w:numPr>
+      </w:pPr>
+      <w:r>
+        <w:rPr>
+          <w:b/>
+          <w:bCs/>
+        </w:rPr>
+        <w:t>Add to Team Roles</w:t>
+      </w:r>
+      <w:r>
+        <w:t>:</w:t>
+      </w:r>
+    </w:p>
+    <w:p>
+      <w:pPr>
+        <w:ind w:firstLine="720"/>
+      </w:pPr>
+      <w:r>
+        <w:rPr>
+          <w:b/>
+          <w:bCs/>
+        </w:rPr>
+        <w:t>QA Engineer</w:t>
+      </w:r>
+      <w:r>
+        <w:t xml:space="preserve">: Implements </w:t>
+      </w:r>
+      <w:proofErr w:type="spellStart"/>
+      <w:r>
+        <w:t>pytest</w:t>
+      </w:r>
+      <w:proofErr w:type="spellEnd"/>
+      <w:r>
+        <w:t xml:space="preserve"> cases, maintains test coverage reports.</w:t>
+      </w:r>
+    </w:p>
+    <w:p/>
     <w:p/>
     <w:sectPr>
       <w:pgSz w:w="12240" w:h="15840"/>
@@ -1487,6 +2542,155 @@
 <file path=word/numbering.xml><?xml version="1.0" encoding="utf-8"?>
 <w:numbering xmlns:wpc="http://schemas.microsoft.com/office/word/2010/wordprocessingCanvas" xmlns:cx="http://schemas.microsoft.com/office/drawing/2014/chartex" xmlns:cx1="http://schemas.microsoft.com/office/drawing/2015/9/8/chartex" xmlns:cx2="http://schemas.microsoft.com/office/drawing/2015/10/21/chartex" xmlns:cx3="http://schemas.microsoft.com/office/drawing/2016/5/9/chartex" xmlns:cx4="http://schemas.microsoft.com/office/drawing/2016/5/10/chartex" xmlns:cx5="http://schemas.microsoft.com/office/drawing/2016/5/11/chartex" xmlns:cx6="http://schemas.microsoft.com/office/drawing/2016/5/12/chartex" xmlns:cx7="http://schemas.microsoft.com/office/drawing/2016/5/13/chartex" xmlns:cx8="http://schemas.microsoft.com/office/drawing/2016/5/14/chartex" xmlns:mc="http://schemas.openxmlformats.org/markup-compatibility/2006" xmlns:aink="http://schemas.microsoft.com/office/drawing/2016/ink" xmlns:am3d="http://schemas.microsoft.com/office/drawing/2017/model3d" xmlns:o="urn:schemas-microsoft-com:office:office" xmlns:oel="http://schemas.microsoft.com/office/2019/extlst" xmlns:r="http://schemas.openxmlformats.org/officeDocument/2006/relationships" xmlns:m="http://schemas.openxmlformats.org/officeDocument/2006/math" xmlns:v="urn:schemas-microsoft-com:vml" xmlns:wp14="http://schemas.microsoft.com/office/word/2010/wordprocessingDrawing" xmlns:wp="http://schemas.openxmlformats.org/drawingml/2006/wordprocessingDrawing" xmlns:w10="urn:schemas-microsoft-com:office:word" xmlns:w="http://schemas.openxmlformats.org/wordprocessingml/2006/main" xmlns:w14="http://schemas.microsoft.com/office/word/2010/wordml" xmlns:w15="http://schemas.microsoft.com/office/word/2012/wordml" xmlns:w16cex="http://schemas.microsoft.com/office/word/2018/wordml/cex" xmlns:w16cid="http://schemas.microsoft.com/office/word/2016/wordml/cid" xmlns:w16="http://schemas.microsoft.com/office/word/2018/wordml" xmlns:w16du="http://schemas.microsoft.com/office/word/2023/wordml/word16du" xmlns:w16sdtdh="http://schemas.microsoft.com/office/word/2020/wordml/sdtdatahash" xmlns:w16sdtfl="http://schemas.microsoft.com/office/word/2024/wordml/sdtformatlock" xmlns:w16se="http://schemas.microsoft.com/office/word/2015/wordml/symex" xmlns:wpg="http://schemas.microsoft.com/office/word/2010/wordprocessingGroup" xmlns:wpi="http://schemas.microsoft.com/office/word/2010/wordprocessingInk" xmlns:wne="http://schemas.microsoft.com/office/word/2006/wordml" xmlns:wps="http://schemas.microsoft.com/office/word/2010/wordprocessingShape" mc:Ignorable="w14 w15 w16se w16cid w16 w16cex w16sdtdh w16sdtfl w16du wp14">
   <w:abstractNum w:abstractNumId="0" w15:restartNumberingAfterBreak="0">
+    <w:nsid w:val="05F079D0"/>
+    <w:multiLevelType w:val="multilevel"/>
+    <w:tmpl w:val="DF788A4C"/>
+    <w:lvl w:ilvl="0">
+      <w:start w:val="1"/>
+      <w:numFmt w:val="bullet"/>
+      <w:lvlText w:val=""/>
+      <w:lvlJc w:val="left"/>
+      <w:pPr>
+        <w:tabs>
+          <w:tab w:val="num" w:pos="720"/>
+        </w:tabs>
+        <w:ind w:left="720" w:hanging="360"/>
+      </w:pPr>
+      <w:rPr>
+        <w:rFonts w:ascii="Symbol" w:hAnsi="Symbol" w:hint="default"/>
+        <w:sz w:val="20"/>
+      </w:rPr>
+    </w:lvl>
+    <w:lvl w:ilvl="1">
+      <w:start w:val="1"/>
+      <w:numFmt w:val="bullet"/>
+      <w:lvlText w:val="o"/>
+      <w:lvlJc w:val="left"/>
+      <w:pPr>
+        <w:tabs>
+          <w:tab w:val="num" w:pos="1440"/>
+        </w:tabs>
+        <w:ind w:left="1440" w:hanging="360"/>
+      </w:pPr>
+      <w:rPr>
+        <w:rFonts w:ascii="Courier New" w:hAnsi="Courier New" w:cs="Times New Roman" w:hint="default"/>
+        <w:sz w:val="20"/>
+      </w:rPr>
+    </w:lvl>
+    <w:lvl w:ilvl="2">
+      <w:start w:val="1"/>
+      <w:numFmt w:val="bullet"/>
+      <w:lvlText w:val=""/>
+      <w:lvlJc w:val="left"/>
+      <w:pPr>
+        <w:tabs>
+          <w:tab w:val="num" w:pos="2160"/>
+        </w:tabs>
+        <w:ind w:left="2160" w:hanging="360"/>
+      </w:pPr>
+      <w:rPr>
+        <w:rFonts w:ascii="Wingdings" w:hAnsi="Wingdings" w:hint="default"/>
+        <w:sz w:val="20"/>
+      </w:rPr>
+    </w:lvl>
+    <w:lvl w:ilvl="3">
+      <w:start w:val="1"/>
+      <w:numFmt w:val="bullet"/>
+      <w:lvlText w:val=""/>
+      <w:lvlJc w:val="left"/>
+      <w:pPr>
+        <w:tabs>
+          <w:tab w:val="num" w:pos="2880"/>
+        </w:tabs>
+        <w:ind w:left="2880" w:hanging="360"/>
+      </w:pPr>
+      <w:rPr>
+        <w:rFonts w:ascii="Wingdings" w:hAnsi="Wingdings" w:hint="default"/>
+        <w:sz w:val="20"/>
+      </w:rPr>
+    </w:lvl>
+    <w:lvl w:ilvl="4">
+      <w:start w:val="1"/>
+      <w:numFmt w:val="bullet"/>
+      <w:lvlText w:val=""/>
+      <w:lvlJc w:val="left"/>
+      <w:pPr>
+        <w:tabs>
+          <w:tab w:val="num" w:pos="3600"/>
+        </w:tabs>
+        <w:ind w:left="3600" w:hanging="360"/>
+      </w:pPr>
+      <w:rPr>
+        <w:rFonts w:ascii="Wingdings" w:hAnsi="Wingdings" w:hint="default"/>
+        <w:sz w:val="20"/>
+      </w:rPr>
+    </w:lvl>
+    <w:lvl w:ilvl="5">
+      <w:start w:val="1"/>
+      <w:numFmt w:val="bullet"/>
+      <w:lvlText w:val=""/>
+      <w:lvlJc w:val="left"/>
+      <w:pPr>
+        <w:tabs>
+          <w:tab w:val="num" w:pos="4320"/>
+        </w:tabs>
+        <w:ind w:left="4320" w:hanging="360"/>
+      </w:pPr>
+      <w:rPr>
+        <w:rFonts w:ascii="Wingdings" w:hAnsi="Wingdings" w:hint="default"/>
+        <w:sz w:val="20"/>
+      </w:rPr>
+    </w:lvl>
+    <w:lvl w:ilvl="6">
+      <w:start w:val="1"/>
+      <w:numFmt w:val="bullet"/>
+      <w:lvlText w:val=""/>
+      <w:lvlJc w:val="left"/>
+      <w:pPr>
+        <w:tabs>
+          <w:tab w:val="num" w:pos="5040"/>
+        </w:tabs>
+        <w:ind w:left="5040" w:hanging="360"/>
+      </w:pPr>
+      <w:rPr>
+        <w:rFonts w:ascii="Wingdings" w:hAnsi="Wingdings" w:hint="default"/>
+        <w:sz w:val="20"/>
+      </w:rPr>
+    </w:lvl>
+    <w:lvl w:ilvl="7">
+      <w:start w:val="1"/>
+      <w:numFmt w:val="bullet"/>
+      <w:lvlText w:val=""/>
+      <w:lvlJc w:val="left"/>
+      <w:pPr>
+        <w:tabs>
+          <w:tab w:val="num" w:pos="5760"/>
+        </w:tabs>
+        <w:ind w:left="5760" w:hanging="360"/>
+      </w:pPr>
+      <w:rPr>
+        <w:rFonts w:ascii="Wingdings" w:hAnsi="Wingdings" w:hint="default"/>
+        <w:sz w:val="20"/>
+      </w:rPr>
+    </w:lvl>
+    <w:lvl w:ilvl="8">
+      <w:start w:val="1"/>
+      <w:numFmt w:val="bullet"/>
+      <w:lvlText w:val=""/>
+      <w:lvlJc w:val="left"/>
+      <w:pPr>
+        <w:tabs>
+          <w:tab w:val="num" w:pos="6480"/>
+        </w:tabs>
+        <w:ind w:left="6480" w:hanging="360"/>
+      </w:pPr>
+      <w:rPr>
+        <w:rFonts w:ascii="Wingdings" w:hAnsi="Wingdings" w:hint="default"/>
+        <w:sz w:val="20"/>
+      </w:rPr>
+    </w:lvl>
+  </w:abstractNum>
+  <w:abstractNum w:abstractNumId="1" w15:restartNumberingAfterBreak="0">
     <w:nsid w:val="0D540E78"/>
     <w:multiLevelType w:val="multilevel"/>
     <w:tmpl w:val="8F54348C"/>
@@ -1635,7 +2839,7 @@
       </w:rPr>
     </w:lvl>
   </w:abstractNum>
-  <w:abstractNum w:abstractNumId="1" w15:restartNumberingAfterBreak="0">
+  <w:abstractNum w:abstractNumId="2" w15:restartNumberingAfterBreak="0">
     <w:nsid w:val="10083739"/>
     <w:multiLevelType w:val="multilevel"/>
     <w:tmpl w:val="6D56F690"/>
@@ -1784,7 +2988,7 @@
       </w:rPr>
     </w:lvl>
   </w:abstractNum>
-  <w:abstractNum w:abstractNumId="2" w15:restartNumberingAfterBreak="0">
+  <w:abstractNum w:abstractNumId="3" w15:restartNumberingAfterBreak="0">
     <w:nsid w:val="12FC0DA7"/>
     <w:multiLevelType w:val="multilevel"/>
     <w:tmpl w:val="F58A3246"/>
@@ -1905,7 +3109,120 @@
       </w:pPr>
     </w:lvl>
   </w:abstractNum>
-  <w:abstractNum w:abstractNumId="3" w15:restartNumberingAfterBreak="0">
+  <w:abstractNum w:abstractNumId="4" w15:restartNumberingAfterBreak="0">
+    <w:nsid w:val="1F886870"/>
+    <w:multiLevelType w:val="multilevel"/>
+    <w:tmpl w:val="A7948366"/>
+    <w:lvl w:ilvl="0">
+      <w:start w:val="1"/>
+      <w:numFmt w:val="decimal"/>
+      <w:lvlText w:val="%1."/>
+      <w:lvlJc w:val="left"/>
+      <w:pPr>
+        <w:tabs>
+          <w:tab w:val="num" w:pos="720"/>
+        </w:tabs>
+        <w:ind w:left="720" w:hanging="360"/>
+      </w:pPr>
+    </w:lvl>
+    <w:lvl w:ilvl="1">
+      <w:start w:val="1"/>
+      <w:numFmt w:val="decimal"/>
+      <w:lvlText w:val="%2."/>
+      <w:lvlJc w:val="left"/>
+      <w:pPr>
+        <w:tabs>
+          <w:tab w:val="num" w:pos="1440"/>
+        </w:tabs>
+        <w:ind w:left="1440" w:hanging="360"/>
+      </w:pPr>
+    </w:lvl>
+    <w:lvl w:ilvl="2">
+      <w:start w:val="1"/>
+      <w:numFmt w:val="decimal"/>
+      <w:lvlText w:val="%3."/>
+      <w:lvlJc w:val="left"/>
+      <w:pPr>
+        <w:tabs>
+          <w:tab w:val="num" w:pos="2160"/>
+        </w:tabs>
+        <w:ind w:left="2160" w:hanging="360"/>
+      </w:pPr>
+    </w:lvl>
+    <w:lvl w:ilvl="3">
+      <w:start w:val="1"/>
+      <w:numFmt w:val="decimal"/>
+      <w:lvlText w:val="%4."/>
+      <w:lvlJc w:val="left"/>
+      <w:pPr>
+        <w:tabs>
+          <w:tab w:val="num" w:pos="2880"/>
+        </w:tabs>
+        <w:ind w:left="2880" w:hanging="360"/>
+      </w:pPr>
+    </w:lvl>
+    <w:lvl w:ilvl="4">
+      <w:start w:val="1"/>
+      <w:numFmt w:val="decimal"/>
+      <w:lvlText w:val="%5."/>
+      <w:lvlJc w:val="left"/>
+      <w:pPr>
+        <w:tabs>
+          <w:tab w:val="num" w:pos="3600"/>
+        </w:tabs>
+        <w:ind w:left="3600" w:hanging="360"/>
+      </w:pPr>
+    </w:lvl>
+    <w:lvl w:ilvl="5">
+      <w:start w:val="1"/>
+      <w:numFmt w:val="decimal"/>
+      <w:lvlText w:val="%6."/>
+      <w:lvlJc w:val="left"/>
+      <w:pPr>
+        <w:tabs>
+          <w:tab w:val="num" w:pos="4320"/>
+        </w:tabs>
+        <w:ind w:left="4320" w:hanging="360"/>
+      </w:pPr>
+    </w:lvl>
+    <w:lvl w:ilvl="6">
+      <w:start w:val="1"/>
+      <w:numFmt w:val="decimal"/>
+      <w:lvlText w:val="%7."/>
+      <w:lvlJc w:val="left"/>
+      <w:pPr>
+        <w:tabs>
+          <w:tab w:val="num" w:pos="5040"/>
+        </w:tabs>
+        <w:ind w:left="5040" w:hanging="360"/>
+      </w:pPr>
+    </w:lvl>
+    <w:lvl w:ilvl="7">
+      <w:start w:val="1"/>
+      <w:numFmt w:val="decimal"/>
+      <w:lvlText w:val="%8."/>
+      <w:lvlJc w:val="left"/>
+      <w:pPr>
+        <w:tabs>
+          <w:tab w:val="num" w:pos="5760"/>
+        </w:tabs>
+        <w:ind w:left="5760" w:hanging="360"/>
+      </w:pPr>
+    </w:lvl>
+    <w:lvl w:ilvl="8">
+      <w:start w:val="1"/>
+      <w:numFmt w:val="decimal"/>
+      <w:lvlText w:val="%9."/>
+      <w:lvlJc w:val="left"/>
+      <w:pPr>
+        <w:tabs>
+          <w:tab w:val="num" w:pos="6480"/>
+        </w:tabs>
+        <w:ind w:left="6480" w:hanging="360"/>
+      </w:pPr>
+    </w:lvl>
+  </w:abstractNum>
+  <w:abstractNum w:abstractNumId="5" w15:restartNumberingAfterBreak="0">
     <w:nsid w:val="24480B62"/>
     <w:multiLevelType w:val="multilevel"/>
     <w:tmpl w:val="D804C50C"/>
@@ -2054,7 +3371,124 @@
       </w:rPr>
     </w:lvl>
   </w:abstractNum>
-  <w:abstractNum w:abstractNumId="4" w15:restartNumberingAfterBreak="0">
+  <w:abstractNum w:abstractNumId="6" w15:restartNumberingAfterBreak="0">
+    <w:nsid w:val="2F766EB5"/>
+    <w:multiLevelType w:val="multilevel"/>
+    <w:tmpl w:val="E8DA8094"/>
+    <w:lvl w:ilvl="0">
+      <w:start w:val="1"/>
+      <w:numFmt w:val="decimal"/>
+      <w:lvlText w:val="%1."/>
+      <w:lvlJc w:val="left"/>
+      <w:pPr>
+        <w:tabs>
+          <w:tab w:val="num" w:pos="720"/>
+        </w:tabs>
+        <w:ind w:left="720" w:hanging="360"/>
+      </w:pPr>
+    </w:lvl>
+    <w:lvl w:ilvl="1">
+      <w:start w:val="1"/>
+      <w:numFmt w:val="bullet"/>
+      <w:lvlText w:val="o"/>
+      <w:lvlJc w:val="left"/>
+      <w:pPr>
+        <w:tabs>
+          <w:tab w:val="num" w:pos="1440"/>
+        </w:tabs>
+        <w:ind w:left="1440" w:hanging="360"/>
+      </w:pPr>
+      <w:rPr>
+        <w:rFonts w:ascii="Courier New" w:hAnsi="Courier New" w:cs="Times New Roman" w:hint="default"/>
+        <w:sz w:val="20"/>
+      </w:rPr>
+    </w:lvl>
+    <w:lvl w:ilvl="2">
+      <w:start w:val="1"/>
+      <w:numFmt w:val="decimal"/>
+      <w:lvlText w:val="%3."/>
+      <w:lvlJc w:val="left"/>
+      <w:pPr>
+        <w:tabs>
+          <w:tab w:val="num" w:pos="2160"/>
+        </w:tabs>
+        <w:ind w:left="2160" w:hanging="360"/>
+      </w:pPr>
+    </w:lvl>
+    <w:lvl w:ilvl="3">
+      <w:start w:val="1"/>
+      <w:numFmt w:val="decimal"/>
+      <w:lvlText w:val="%4."/>
+      <w:lvlJc w:val="left"/>
+      <w:pPr>
+        <w:tabs>
+          <w:tab w:val="num" w:pos="2880"/>
+        </w:tabs>
+        <w:ind w:left="2880" w:hanging="360"/>
+      </w:pPr>
+    </w:lvl>
+    <w:lvl w:ilvl="4">
+      <w:start w:val="1"/>
+      <w:numFmt w:val="decimal"/>
+      <w:lvlText w:val="%5."/>
+      <w:lvlJc w:val="left"/>
+      <w:pPr>
+        <w:tabs>
+          <w:tab w:val="num" w:pos="3600"/>
+        </w:tabs>
+        <w:ind w:left="3600" w:hanging="360"/>
+      </w:pPr>
+    </w:lvl>
+    <w:lvl w:ilvl="5">
+      <w:start w:val="1"/>
+      <w:numFmt w:val="decimal"/>
+      <w:lvlText w:val="%6."/>
+      <w:lvlJc w:val="left"/>
+      <w:pPr>
+        <w:tabs>
+          <w:tab w:val="num" w:pos="4320"/>
+        </w:tabs>
+        <w:ind w:left="4320" w:hanging="360"/>
+      </w:pPr>
+    </w:lvl>
+    <w:lvl w:ilvl="6">
+      <w:start w:val="1"/>
+      <w:numFmt w:val="decimal"/>
+      <w:lvlText w:val="%7."/>
+      <w:lvlJc w:val="left"/>
+      <w:pPr>
+        <w:tabs>
+          <w:tab w:val="num" w:pos="5040"/>
+        </w:tabs>
+        <w:ind w:left="5040" w:hanging="360"/>
+      </w:pPr>
+    </w:lvl>
+    <w:lvl w:ilvl="7">
+      <w:start w:val="1"/>
+      <w:numFmt w:val="decimal"/>
+      <w:lvlText w:val="%8."/>
+      <w:lvlJc w:val="left"/>
+      <w:pPr>
+        <w:tabs>
+          <w:tab w:val="num" w:pos="5760"/>
+        </w:tabs>
+        <w:ind w:left="5760" w:hanging="360"/>
+      </w:pPr>
+    </w:lvl>
+    <w:lvl w:ilvl="8">
+      <w:start w:val="1"/>
+      <w:numFmt w:val="decimal"/>
+      <w:lvlText w:val="%9."/>
+      <w:lvlJc w:val="left"/>
+      <w:pPr>
+        <w:tabs>
+          <w:tab w:val="num" w:pos="6480"/>
+        </w:tabs>
+        <w:ind w:left="6480" w:hanging="360"/>
+      </w:pPr>
+    </w:lvl>
+  </w:abstractNum>
+  <w:abstractNum w:abstractNumId="7" w15:restartNumberingAfterBreak="0">
     <w:nsid w:val="2F7C69C0"/>
     <w:multiLevelType w:val="multilevel"/>
     <w:tmpl w:val="6D6C4658"/>
@@ -2203,7 +3637,7 @@
       </w:rPr>
     </w:lvl>
   </w:abstractNum>
-  <w:abstractNum w:abstractNumId="5" w15:restartNumberingAfterBreak="0">
+  <w:abstractNum w:abstractNumId="8" w15:restartNumberingAfterBreak="0">
     <w:nsid w:val="33201D99"/>
     <w:multiLevelType w:val="multilevel"/>
     <w:tmpl w:val="418CF7D8"/>
@@ -2324,7 +3758,7 @@
       </w:pPr>
     </w:lvl>
   </w:abstractNum>
-  <w:abstractNum w:abstractNumId="6" w15:restartNumberingAfterBreak="0">
+  <w:abstractNum w:abstractNumId="9" w15:restartNumberingAfterBreak="0">
     <w:nsid w:val="35A425C1"/>
     <w:multiLevelType w:val="multilevel"/>
     <w:tmpl w:val="1C648A2E"/>
@@ -2473,7 +3907,7 @@
       </w:rPr>
     </w:lvl>
   </w:abstractNum>
-  <w:abstractNum w:abstractNumId="7" w15:restartNumberingAfterBreak="0">
+  <w:abstractNum w:abstractNumId="10" w15:restartNumberingAfterBreak="0">
     <w:nsid w:val="35EF4EF0"/>
     <w:multiLevelType w:val="multilevel"/>
     <w:tmpl w:val="0AD4D658"/>
@@ -2622,7 +4056,7 @@
       </w:rPr>
     </w:lvl>
   </w:abstractNum>
-  <w:abstractNum w:abstractNumId="8" w15:restartNumberingAfterBreak="0">
+  <w:abstractNum w:abstractNumId="11" w15:restartNumberingAfterBreak="0">
     <w:nsid w:val="394A7B44"/>
     <w:multiLevelType w:val="multilevel"/>
     <w:tmpl w:val="3F8A0210"/>
@@ -2771,7 +4205,7 @@
       </w:rPr>
     </w:lvl>
   </w:abstractNum>
-  <w:abstractNum w:abstractNumId="9" w15:restartNumberingAfterBreak="0">
+  <w:abstractNum w:abstractNumId="12" w15:restartNumberingAfterBreak="0">
     <w:nsid w:val="4A7E7785"/>
     <w:multiLevelType w:val="multilevel"/>
     <w:tmpl w:val="0CC8C634"/>
@@ -2920,7 +4354,7 @@
       </w:rPr>
     </w:lvl>
   </w:abstractNum>
-  <w:abstractNum w:abstractNumId="10" w15:restartNumberingAfterBreak="0">
+  <w:abstractNum w:abstractNumId="13" w15:restartNumberingAfterBreak="0">
     <w:nsid w:val="4CFE6EE4"/>
     <w:multiLevelType w:val="multilevel"/>
     <w:tmpl w:val="C020FB82"/>
@@ -3069,7 +4503,7 @@
       </w:rPr>
     </w:lvl>
   </w:abstractNum>
-  <w:abstractNum w:abstractNumId="11" w15:restartNumberingAfterBreak="0">
+  <w:abstractNum w:abstractNumId="14" w15:restartNumberingAfterBreak="0">
     <w:nsid w:val="4E056439"/>
     <w:multiLevelType w:val="multilevel"/>
     <w:tmpl w:val="6756EBAC"/>
@@ -3218,7 +4652,7 @@
       </w:rPr>
     </w:lvl>
   </w:abstractNum>
-  <w:abstractNum w:abstractNumId="12" w15:restartNumberingAfterBreak="0">
+  <w:abstractNum w:abstractNumId="15" w15:restartNumberingAfterBreak="0">
     <w:nsid w:val="51AF7C9E"/>
     <w:multiLevelType w:val="multilevel"/>
     <w:tmpl w:val="0AF82C6C"/>
@@ -3367,7 +4801,7 @@
       </w:rPr>
     </w:lvl>
   </w:abstractNum>
-  <w:abstractNum w:abstractNumId="13" w15:restartNumberingAfterBreak="0">
+  <w:abstractNum w:abstractNumId="16" w15:restartNumberingAfterBreak="0">
     <w:nsid w:val="53C15C6D"/>
     <w:multiLevelType w:val="multilevel"/>
     <w:tmpl w:val="274278FC"/>
@@ -3516,7 +4950,7 @@
       </w:rPr>
     </w:lvl>
   </w:abstractNum>
-  <w:abstractNum w:abstractNumId="14" w15:restartNumberingAfterBreak="0">
+  <w:abstractNum w:abstractNumId="17" w15:restartNumberingAfterBreak="0">
     <w:nsid w:val="554E4897"/>
     <w:multiLevelType w:val="multilevel"/>
     <w:tmpl w:val="01B4CF90"/>
@@ -3665,7 +5099,7 @@
       </w:rPr>
     </w:lvl>
   </w:abstractNum>
-  <w:abstractNum w:abstractNumId="15" w15:restartNumberingAfterBreak="0">
+  <w:abstractNum w:abstractNumId="18" w15:restartNumberingAfterBreak="0">
     <w:nsid w:val="663A16D9"/>
     <w:multiLevelType w:val="multilevel"/>
     <w:tmpl w:val="5EECE018"/>
@@ -3814,7 +5248,7 @@
       </w:rPr>
     </w:lvl>
   </w:abstractNum>
-  <w:abstractNum w:abstractNumId="16" w15:restartNumberingAfterBreak="0">
+  <w:abstractNum w:abstractNumId="19" w15:restartNumberingAfterBreak="0">
     <w:nsid w:val="6B4516C2"/>
     <w:multiLevelType w:val="multilevel"/>
     <w:tmpl w:val="859E6FA8"/>
@@ -3963,7 +5397,7 @@
       </w:rPr>
     </w:lvl>
   </w:abstractNum>
-  <w:abstractNum w:abstractNumId="17" w15:restartNumberingAfterBreak="0">
+  <w:abstractNum w:abstractNumId="20" w15:restartNumberingAfterBreak="0">
     <w:nsid w:val="70791A7F"/>
     <w:multiLevelType w:val="multilevel"/>
     <w:tmpl w:val="5A60768A"/>
@@ -4084,7 +5518,7 @@
       </w:pPr>
     </w:lvl>
   </w:abstractNum>
-  <w:abstractNum w:abstractNumId="18" w15:restartNumberingAfterBreak="0">
+  <w:abstractNum w:abstractNumId="21" w15:restartNumberingAfterBreak="0">
     <w:nsid w:val="7ABD72A4"/>
     <w:multiLevelType w:val="multilevel"/>
     <w:tmpl w:val="7E761C1A"/>
@@ -4205,62 +5639,293 @@
       </w:pPr>
     </w:lvl>
   </w:abstractNum>
+  <w:abstractNum w:abstractNumId="22" w15:restartNumberingAfterBreak="0">
+    <w:nsid w:val="7CCE4B02"/>
+    <w:multiLevelType w:val="multilevel"/>
+    <w:tmpl w:val="86C8137C"/>
+    <w:lvl w:ilvl="0">
+      <w:start w:val="1"/>
+      <w:numFmt w:val="bullet"/>
+      <w:lvlText w:val=""/>
+      <w:lvlJc w:val="left"/>
+      <w:pPr>
+        <w:tabs>
+          <w:tab w:val="num" w:pos="720"/>
+        </w:tabs>
+        <w:ind w:left="720" w:hanging="360"/>
+      </w:pPr>
+      <w:rPr>
+        <w:rFonts w:ascii="Symbol" w:hAnsi="Symbol" w:hint="default"/>
+        <w:sz w:val="20"/>
+      </w:rPr>
+    </w:lvl>
+    <w:lvl w:ilvl="1">
+      <w:start w:val="1"/>
+      <w:numFmt w:val="bullet"/>
+      <w:lvlText w:val="o"/>
+      <w:lvlJc w:val="left"/>
+      <w:pPr>
+        <w:tabs>
+          <w:tab w:val="num" w:pos="1440"/>
+        </w:tabs>
+        <w:ind w:left="1440" w:hanging="360"/>
+      </w:pPr>
+      <w:rPr>
+        <w:rFonts w:ascii="Courier New" w:hAnsi="Courier New" w:cs="Times New Roman" w:hint="default"/>
+        <w:sz w:val="20"/>
+      </w:rPr>
+    </w:lvl>
+    <w:lvl w:ilvl="2">
+      <w:start w:val="1"/>
+      <w:numFmt w:val="bullet"/>
+      <w:lvlText w:val=""/>
+      <w:lvlJc w:val="left"/>
+      <w:pPr>
+        <w:tabs>
+          <w:tab w:val="num" w:pos="2160"/>
+        </w:tabs>
+        <w:ind w:left="2160" w:hanging="360"/>
+      </w:pPr>
+      <w:rPr>
+        <w:rFonts w:ascii="Wingdings" w:hAnsi="Wingdings" w:hint="default"/>
+        <w:sz w:val="20"/>
+      </w:rPr>
+    </w:lvl>
+    <w:lvl w:ilvl="3">
+      <w:start w:val="1"/>
+      <w:numFmt w:val="bullet"/>
+      <w:lvlText w:val=""/>
+      <w:lvlJc w:val="left"/>
+      <w:pPr>
+        <w:tabs>
+          <w:tab w:val="num" w:pos="2880"/>
+        </w:tabs>
+        <w:ind w:left="2880" w:hanging="360"/>
+      </w:pPr>
+      <w:rPr>
+        <w:rFonts w:ascii="Wingdings" w:hAnsi="Wingdings" w:hint="default"/>
+        <w:sz w:val="20"/>
+      </w:rPr>
+    </w:lvl>
+    <w:lvl w:ilvl="4">
+      <w:start w:val="1"/>
+      <w:numFmt w:val="bullet"/>
+      <w:lvlText w:val=""/>
+      <w:lvlJc w:val="left"/>
+      <w:pPr>
+        <w:tabs>
+          <w:tab w:val="num" w:pos="3600"/>
+        </w:tabs>
+        <w:ind w:left="3600" w:hanging="360"/>
+      </w:pPr>
+      <w:rPr>
+        <w:rFonts w:ascii="Wingdings" w:hAnsi="Wingdings" w:hint="default"/>
+        <w:sz w:val="20"/>
+      </w:rPr>
+    </w:lvl>
+    <w:lvl w:ilvl="5">
+      <w:start w:val="1"/>
+      <w:numFmt w:val="bullet"/>
+      <w:lvlText w:val=""/>
+      <w:lvlJc w:val="left"/>
+      <w:pPr>
+        <w:tabs>
+          <w:tab w:val="num" w:pos="4320"/>
+        </w:tabs>
+        <w:ind w:left="4320" w:hanging="360"/>
+      </w:pPr>
+      <w:rPr>
+        <w:rFonts w:ascii="Wingdings" w:hAnsi="Wingdings" w:hint="default"/>
+        <w:sz w:val="20"/>
+      </w:rPr>
+    </w:lvl>
+    <w:lvl w:ilvl="6">
+      <w:start w:val="1"/>
+      <w:numFmt w:val="bullet"/>
+      <w:lvlText w:val=""/>
+      <w:lvlJc w:val="left"/>
+      <w:pPr>
+        <w:tabs>
+          <w:tab w:val="num" w:pos="5040"/>
+        </w:tabs>
+        <w:ind w:left="5040" w:hanging="360"/>
+      </w:pPr>
+      <w:rPr>
+        <w:rFonts w:ascii="Wingdings" w:hAnsi="Wingdings" w:hint="default"/>
+        <w:sz w:val="20"/>
+      </w:rPr>
+    </w:lvl>
+    <w:lvl w:ilvl="7">
+      <w:start w:val="1"/>
+      <w:numFmt w:val="bullet"/>
+      <w:lvlText w:val=""/>
+      <w:lvlJc w:val="left"/>
+      <w:pPr>
+        <w:tabs>
+          <w:tab w:val="num" w:pos="5760"/>
+        </w:tabs>
+        <w:ind w:left="5760" w:hanging="360"/>
+      </w:pPr>
+      <w:rPr>
+        <w:rFonts w:ascii="Wingdings" w:hAnsi="Wingdings" w:hint="default"/>
+        <w:sz w:val="20"/>
+      </w:rPr>
+    </w:lvl>
+    <w:lvl w:ilvl="8">
+      <w:start w:val="1"/>
+      <w:numFmt w:val="bullet"/>
+      <w:lvlText w:val=""/>
+      <w:lvlJc w:val="left"/>
+      <w:pPr>
+        <w:tabs>
+          <w:tab w:val="num" w:pos="6480"/>
+        </w:tabs>
+        <w:ind w:left="6480" w:hanging="360"/>
+      </w:pPr>
+      <w:rPr>
+        <w:rFonts w:ascii="Wingdings" w:hAnsi="Wingdings" w:hint="default"/>
+        <w:sz w:val="20"/>
+      </w:rPr>
+    </w:lvl>
+  </w:abstractNum>
   <w:num w:numId="1" w16cid:durableId="824584701">
+    <w:abstractNumId w:val="12"/>
+  </w:num>
+  <w:num w:numId="2" w16cid:durableId="1292588760">
+    <w:abstractNumId w:val="18"/>
+  </w:num>
+  <w:num w:numId="3" w16cid:durableId="849486638">
+    <w:abstractNumId w:val="17"/>
+  </w:num>
+  <w:num w:numId="4" w16cid:durableId="969016004">
+    <w:abstractNumId w:val="13"/>
+  </w:num>
+  <w:num w:numId="5" w16cid:durableId="1485051506">
     <w:abstractNumId w:val="9"/>
   </w:num>
-  <w:num w:numId="2" w16cid:durableId="1292588760">
+  <w:num w:numId="6" w16cid:durableId="1047684627">
+    <w:abstractNumId w:val="11"/>
+  </w:num>
+  <w:num w:numId="7" w16cid:durableId="1021081530">
+    <w:abstractNumId w:val="10"/>
+  </w:num>
+  <w:num w:numId="8" w16cid:durableId="1103720196">
+    <w:abstractNumId w:val="21"/>
+  </w:num>
+  <w:num w:numId="9" w16cid:durableId="1432899051">
+    <w:abstractNumId w:val="14"/>
+  </w:num>
+  <w:num w:numId="10" w16cid:durableId="40250155">
+    <w:abstractNumId w:val="20"/>
+  </w:num>
+  <w:num w:numId="11" w16cid:durableId="1985039990">
+    <w:abstractNumId w:val="16"/>
+  </w:num>
+  <w:num w:numId="12" w16cid:durableId="1134375639">
     <w:abstractNumId w:val="15"/>
   </w:num>
-  <w:num w:numId="3" w16cid:durableId="849486638">
-    <w:abstractNumId w:val="14"/>
+  <w:num w:numId="13" w16cid:durableId="69474346">
+    <w:abstractNumId w:val="7"/>
   </w:num>
-  <w:num w:numId="4" w16cid:durableId="969016004">
-    <w:abstractNumId w:val="10"/>
-  </w:num>
-  <w:num w:numId="5" w16cid:durableId="1485051506">
-    <w:abstractNumId w:val="6"/>
-  </w:num>
-  <w:num w:numId="6" w16cid:durableId="1047684627">
+  <w:num w:numId="14" w16cid:durableId="1930574969">
     <w:abstractNumId w:val="8"/>
   </w:num>
-  <w:num w:numId="7" w16cid:durableId="1021081530">
-    <w:abstractNumId w:val="7"/>
-  </w:num>
-  <w:num w:numId="8" w16cid:durableId="1103720196">
-    <w:abstractNumId w:val="18"/>
-  </w:num>
-  <w:num w:numId="9" w16cid:durableId="1432899051">
-    <w:abstractNumId w:val="11"/>
-  </w:num>
-  <w:num w:numId="10" w16cid:durableId="40250155">
-    <w:abstractNumId w:val="17"/>
-  </w:num>
-  <w:num w:numId="11" w16cid:durableId="1985039990">
-    <w:abstractNumId w:val="13"/>
-  </w:num>
-  <w:num w:numId="12" w16cid:durableId="1134375639">
-    <w:abstractNumId w:val="12"/>
-  </w:num>
-  <w:num w:numId="13" w16cid:durableId="69474346">
-    <w:abstractNumId w:val="4"/>
-  </w:num>
-  <w:num w:numId="14" w16cid:durableId="1930574969">
+  <w:num w:numId="15" w16cid:durableId="2144930659">
     <w:abstractNumId w:val="5"/>
   </w:num>
-  <w:num w:numId="15" w16cid:durableId="2144930659">
+  <w:num w:numId="16" w16cid:durableId="250313639">
     <w:abstractNumId w:val="3"/>
   </w:num>
-  <w:num w:numId="16" w16cid:durableId="250313639">
+  <w:num w:numId="17" w16cid:durableId="592711630">
+    <w:abstractNumId w:val="1"/>
+  </w:num>
+  <w:num w:numId="18" w16cid:durableId="1365714485">
     <w:abstractNumId w:val="2"/>
   </w:num>
-  <w:num w:numId="17" w16cid:durableId="592711630">
+  <w:num w:numId="19" w16cid:durableId="88240319">
+    <w:abstractNumId w:val="19"/>
+  </w:num>
+  <w:num w:numId="20" w16cid:durableId="738796369">
+    <w:abstractNumId w:val="6"/>
+    <w:lvlOverride w:ilvl="0">
+      <w:startOverride w:val="1"/>
+    </w:lvlOverride>
+    <w:lvlOverride w:ilvl="1"/>
+    <w:lvlOverride w:ilvl="2">
+      <w:startOverride w:val="1"/>
+    </w:lvlOverride>
+    <w:lvlOverride w:ilvl="3">
+      <w:startOverride w:val="1"/>
+    </w:lvlOverride>
+    <w:lvlOverride w:ilvl="4">
+      <w:startOverride w:val="1"/>
+    </w:lvlOverride>
+    <w:lvlOverride w:ilvl="5">
+      <w:startOverride w:val="1"/>
+    </w:lvlOverride>
+    <w:lvlOverride w:ilvl="6">
+      <w:startOverride w:val="1"/>
+    </w:lvlOverride>
+    <w:lvlOverride w:ilvl="7">
+      <w:startOverride w:val="1"/>
+    </w:lvlOverride>
+    <w:lvlOverride w:ilvl="8">
+      <w:startOverride w:val="1"/>
+    </w:lvlOverride>
+  </w:num>
+  <w:num w:numId="21" w16cid:durableId="255019757">
     <w:abstractNumId w:val="0"/>
+    <w:lvlOverride w:ilvl="0"/>
+    <w:lvlOverride w:ilvl="1"/>
+    <w:lvlOverride w:ilvl="2"/>
+    <w:lvlOverride w:ilvl="3"/>
+    <w:lvlOverride w:ilvl="4"/>
+    <w:lvlOverride w:ilvl="5"/>
+    <w:lvlOverride w:ilvl="6"/>
+    <w:lvlOverride w:ilvl="7"/>
+    <w:lvlOverride w:ilvl="8"/>
   </w:num>
-  <w:num w:numId="18" w16cid:durableId="1365714485">
-    <w:abstractNumId w:val="1"/>
+  <w:num w:numId="22" w16cid:durableId="1270893882">
+    <w:abstractNumId w:val="22"/>
+    <w:lvlOverride w:ilvl="0"/>
+    <w:lvlOverride w:ilvl="1"/>
+    <w:lvlOverride w:ilvl="2"/>
+    <w:lvlOverride w:ilvl="3"/>
+    <w:lvlOverride w:ilvl="4"/>
+    <w:lvlOverride w:ilvl="5"/>
+    <w:lvlOverride w:ilvl="6"/>
+    <w:lvlOverride w:ilvl="7"/>
+    <w:lvlOverride w:ilvl="8"/>
   </w:num>
-  <w:num w:numId="19" w16cid:durableId="88240319">
-    <w:abstractNumId w:val="16"/>
+  <w:num w:numId="23" w16cid:durableId="1742175297">
+    <w:abstractNumId w:val="4"/>
+    <w:lvlOverride w:ilvl="0">
+      <w:startOverride w:val="1"/>
+    </w:lvlOverride>
+    <w:lvlOverride w:ilvl="1">
+      <w:startOverride w:val="1"/>
+    </w:lvlOverride>
+    <w:lvlOverride w:ilvl="2">
+      <w:startOverride w:val="1"/>
+    </w:lvlOverride>
+    <w:lvlOverride w:ilvl="3">
+      <w:startOverride w:val="1"/>
+    </w:lvlOverride>
+    <w:lvlOverride w:ilvl="4">
+      <w:startOverride w:val="1"/>
+    </w:lvlOverride>
+    <w:lvlOverride w:ilvl="5">
+      <w:startOverride w:val="1"/>
+    </w:lvlOverride>
+    <w:lvlOverride w:ilvl="6">
+      <w:startOverride w:val="1"/>
+    </w:lvlOverride>
+    <w:lvlOverride w:ilvl="7">
+      <w:startOverride w:val="1"/>
+    </w:lvlOverride>
+    <w:lvlOverride w:ilvl="8">
+      <w:startOverride w:val="1"/>
+    </w:lvlOverride>
   </w:num>
 </w:numbering>
 </file>

</xml_diff>